<commit_message>
keep table as it is
</commit_message>
<xml_diff>
--- a/Table.docx
+++ b/Table.docx
@@ -57,7 +57,7 @@
         <w:rPr/>
         <w:t xml:space="preserve">Figure </w:t>
       </w:r>
-      <w:bookmarkStart w:id="47cd93db-bff9-464e-b9d0-8f8ff1900be2" w:name="totalsample"/>
+      <w:bookmarkStart w:id="9ddec286-7227-45ba-8b40-7d39c4c5bfd6" w:name="totalsample"/>
       <w:r xmlns:w="http://schemas.openxmlformats.org/wordprocessingml/2006/main" xmlns:wp="http://schemas.openxmlformats.org/drawingml/2006/wordprocessingDrawing" xmlns:r="http://schemas.openxmlformats.org/officeDocument/2006/relationships" xmlns:w14="http://schemas.microsoft.com/office/word/2010/wordml">
         <w:rPr/>
         <w:fldChar w:fldCharType="begin" w:dirty="true"/>
@@ -70,7 +70,7 @@
         <w:rPr/>
         <w:fldChar w:fldCharType="end" w:dirty="true"/>
       </w:r>
-      <w:bookmarkEnd w:id="47cd93db-bff9-464e-b9d0-8f8ff1900be2"/>
+      <w:bookmarkEnd w:id="9ddec286-7227-45ba-8b40-7d39c4c5bfd6"/>
       <w:r>
         <w:rPr/>
         <w:t xml:space="preserve">: </w:t>
@@ -134,7 +134,7 @@
         <w:rPr/>
         <w:t xml:space="preserve">Figure </w:t>
       </w:r>
-      <w:bookmarkStart w:id="a5d3cf70-5e18-4e08-b16a-0171d4685f77" w:name="nonDM"/>
+      <w:bookmarkStart w:id="3bbac491-ade1-4f9a-af02-595c6621a05a" w:name="nonDM"/>
       <w:r xmlns:w="http://schemas.openxmlformats.org/wordprocessingml/2006/main" xmlns:wp="http://schemas.openxmlformats.org/drawingml/2006/wordprocessingDrawing" xmlns:r="http://schemas.openxmlformats.org/officeDocument/2006/relationships" xmlns:w14="http://schemas.microsoft.com/office/word/2010/wordml">
         <w:rPr/>
         <w:fldChar w:fldCharType="begin" w:dirty="true"/>
@@ -147,7 +147,7 @@
         <w:rPr/>
         <w:fldChar w:fldCharType="end" w:dirty="true"/>
       </w:r>
-      <w:bookmarkEnd w:id="a5d3cf70-5e18-4e08-b16a-0171d4685f77"/>
+      <w:bookmarkEnd w:id="3bbac491-ade1-4f9a-af02-595c6621a05a"/>
       <w:r>
         <w:rPr/>
         <w:t xml:space="preserve">: </w:t>
@@ -223,7 +223,7 @@
         <w:rPr/>
         <w:t xml:space="preserve">Figure </w:t>
       </w:r>
-      <w:bookmarkStart w:id="15a41d10-587d-4db1-8e9d-bce9c5826078" w:name="DM"/>
+      <w:bookmarkStart w:id="155f1483-1ace-4ecf-b657-220e34122c6d" w:name="DM"/>
       <w:r xmlns:w="http://schemas.openxmlformats.org/wordprocessingml/2006/main" xmlns:wp="http://schemas.openxmlformats.org/drawingml/2006/wordprocessingDrawing" xmlns:r="http://schemas.openxmlformats.org/officeDocument/2006/relationships" xmlns:w14="http://schemas.microsoft.com/office/word/2010/wordml">
         <w:rPr/>
         <w:fldChar w:fldCharType="begin" w:dirty="true"/>
@@ -236,7 +236,7 @@
         <w:rPr/>
         <w:fldChar w:fldCharType="end" w:dirty="true"/>
       </w:r>
-      <w:bookmarkEnd w:id="15a41d10-587d-4db1-8e9d-bce9c5826078"/>
+      <w:bookmarkEnd w:id="155f1483-1ace-4ecf-b657-220e34122c6d"/>
       <w:r>
         <w:rPr/>
         <w:t xml:space="preserve">: </w:t>
@@ -312,7 +312,7 @@
         <w:rPr/>
         <w:t xml:space="preserve">Figure </w:t>
       </w:r>
-      <w:bookmarkStart w:id="e85cd620-dec1-40a0-b98c-f8c0a3e8c743" w:name="UndiagDM"/>
+      <w:bookmarkStart w:id="47ad3802-4ebd-4c5c-b348-7eefc80a2166" w:name="UndiagDM"/>
       <w:r xmlns:w="http://schemas.openxmlformats.org/wordprocessingml/2006/main" xmlns:wp="http://schemas.openxmlformats.org/drawingml/2006/wordprocessingDrawing" xmlns:r="http://schemas.openxmlformats.org/officeDocument/2006/relationships" xmlns:w14="http://schemas.microsoft.com/office/word/2010/wordml">
         <w:rPr/>
         <w:fldChar w:fldCharType="begin" w:dirty="true"/>
@@ -325,7 +325,7 @@
         <w:rPr/>
         <w:fldChar w:fldCharType="end" w:dirty="true"/>
       </w:r>
-      <w:bookmarkEnd w:id="e85cd620-dec1-40a0-b98c-f8c0a3e8c743"/>
+      <w:bookmarkEnd w:id="47ad3802-4ebd-4c5c-b348-7eefc80a2166"/>
       <w:r>
         <w:rPr/>
         <w:t xml:space="preserve">: </w:t>
@@ -401,7 +401,7 @@
         <w:rPr/>
         <w:t xml:space="preserve">Figure </w:t>
       </w:r>
-      <w:bookmarkStart w:id="e1e104ea-6a4c-4366-bfd6-b620b4f5824b" w:name="PreDM"/>
+      <w:bookmarkStart w:id="fba6385f-433e-4cb4-941e-58032368f1d3" w:name="PreDM"/>
       <w:r xmlns:w="http://schemas.openxmlformats.org/wordprocessingml/2006/main" xmlns:wp="http://schemas.openxmlformats.org/drawingml/2006/wordprocessingDrawing" xmlns:r="http://schemas.openxmlformats.org/officeDocument/2006/relationships" xmlns:w14="http://schemas.microsoft.com/office/word/2010/wordml">
         <w:rPr/>
         <w:fldChar w:fldCharType="begin" w:dirty="true"/>
@@ -414,7 +414,7 @@
         <w:rPr/>
         <w:fldChar w:fldCharType="end" w:dirty="true"/>
       </w:r>
-      <w:bookmarkEnd w:id="e1e104ea-6a4c-4366-bfd6-b620b4f5824b"/>
+      <w:bookmarkEnd w:id="fba6385f-433e-4cb4-941e-58032368f1d3"/>
       <w:r>
         <w:rPr/>
         <w:t xml:space="preserve">: </w:t>

</xml_diff>